<commit_message>
Sửa chút lỗi vặt
</commit_message>
<xml_diff>
--- a/ERROR03.docx
+++ b/ERROR03.docx
@@ -10,10 +10,10 @@
         <w:tblLook w:val="04A0" w:firstRow="1" w:lastRow="0" w:firstColumn="1" w:lastColumn="0" w:noHBand="0" w:noVBand="1"/>
       </w:tblPr>
       <w:tblGrid>
-        <w:gridCol w:w="4584"/>
-        <w:gridCol w:w="1541"/>
+        <w:gridCol w:w="4642"/>
+        <w:gridCol w:w="1474"/>
         <w:gridCol w:w="5544"/>
-        <w:gridCol w:w="1518"/>
+        <w:gridCol w:w="1527"/>
       </w:tblGrid>
       <w:tr>
         <w:trPr>
@@ -125,41 +125,175 @@
                 <w:noProof/>
                 <w:lang w:val="vi-VN"/>
               </w:rPr>
-              <w:t xml:space="preserve">T2 (User = NguoiThue): Thực hiện thống kê NhaBan </w:t>
-            </w:r>
-          </w:p>
-          <w:p>
-            <w:pPr>
-              <w:rPr>
-                <w:rFonts w:asciiTheme="majorHAnsi" w:hAnsiTheme="majorHAnsi"/>
-                <w:noProof/>
-                <w:lang w:val="vi-VN"/>
-              </w:rPr>
-            </w:pPr>
-            <w:r>
-              <w:rPr>
-                <w:rFonts w:asciiTheme="majorHAnsi" w:hAnsiTheme="majorHAnsi"/>
-                <w:noProof/>
-                <w:lang w:val="vi-VN"/>
-              </w:rPr>
-              <w:t>VD: @maHD=’HD000006’, @maNha=’NHA00006’, @maNT=’NT06’</w:t>
-            </w:r>
-          </w:p>
-          <w:p>
-            <w:pPr>
-              <w:rPr>
-                <w:rFonts w:asciiTheme="majorHAnsi" w:hAnsiTheme="majorHAnsi"/>
-                <w:noProof/>
-                <w:lang w:val="vi-VN"/>
-              </w:rPr>
-            </w:pPr>
-            <w:r>
-              <w:rPr>
-                <w:rFonts w:asciiTheme="majorHAnsi" w:hAnsiTheme="majorHAnsi"/>
-                <w:noProof/>
-                <w:lang w:val="vi-VN"/>
-              </w:rPr>
-              <w:t>Ở VD này mã Người Thuê không hợp lệ làm cho T1 bị rollback -&gt; T2 select bảng nhà sẽ đọc dữ liệu sai</w:t>
+              <w:t xml:space="preserve">T2 (User = </w:t>
+            </w:r>
+            <w:r>
+              <w:rPr>
+                <w:rFonts w:asciiTheme="majorHAnsi" w:hAnsiTheme="majorHAnsi"/>
+                <w:noProof/>
+              </w:rPr>
+              <w:t>ChuNha</w:t>
+            </w:r>
+            <w:r>
+              <w:rPr>
+                <w:rFonts w:asciiTheme="majorHAnsi" w:hAnsiTheme="majorHAnsi"/>
+                <w:noProof/>
+                <w:lang w:val="vi-VN"/>
+              </w:rPr>
+              <w:t>): Thực hiện</w:t>
+            </w:r>
+            <w:r>
+              <w:rPr>
+                <w:rFonts w:asciiTheme="majorHAnsi" w:hAnsiTheme="majorHAnsi"/>
+                <w:noProof/>
+              </w:rPr>
+              <w:t xml:space="preserve"> thêm NhaBan</w:t>
+            </w:r>
+            <w:r>
+              <w:rPr>
+                <w:rFonts w:asciiTheme="majorHAnsi" w:hAnsiTheme="majorHAnsi"/>
+                <w:noProof/>
+                <w:lang w:val="vi-VN"/>
+              </w:rPr>
+              <w:t xml:space="preserve"> </w:t>
+            </w:r>
+          </w:p>
+          <w:p>
+            <w:pPr>
+              <w:rPr>
+                <w:rFonts w:asciiTheme="majorHAnsi" w:hAnsiTheme="majorHAnsi"/>
+                <w:i/>
+                <w:noProof/>
+              </w:rPr>
+            </w:pPr>
+            <w:r>
+              <w:rPr>
+                <w:rFonts w:asciiTheme="majorHAnsi" w:hAnsiTheme="majorHAnsi"/>
+                <w:noProof/>
+                <w:lang w:val="vi-VN"/>
+              </w:rPr>
+              <w:t xml:space="preserve">VD: </w:t>
+            </w:r>
+            <w:r>
+              <w:rPr>
+                <w:rFonts w:asciiTheme="majorHAnsi" w:hAnsiTheme="majorHAnsi"/>
+                <w:noProof/>
+              </w:rPr>
+              <w:t>@maChuNha</w:t>
+            </w:r>
+            <w:r>
+              <w:rPr>
+                <w:rFonts w:asciiTheme="majorHAnsi" w:hAnsiTheme="majorHAnsi"/>
+                <w:noProof/>
+              </w:rPr>
+              <w:t xml:space="preserve"> = ‘HOST0001’</w:t>
+            </w:r>
+            <w:r>
+              <w:rPr>
+                <w:rFonts w:asciiTheme="majorHAnsi" w:hAnsiTheme="majorHAnsi"/>
+                <w:noProof/>
+              </w:rPr>
+              <w:t>, @maNha</w:t>
+            </w:r>
+            <w:r>
+              <w:rPr>
+                <w:rFonts w:asciiTheme="majorHAnsi" w:hAnsiTheme="majorHAnsi"/>
+                <w:noProof/>
+              </w:rPr>
+              <w:t xml:space="preserve"> = ‘NHA00016’</w:t>
+            </w:r>
+            <w:r>
+              <w:rPr>
+                <w:rFonts w:asciiTheme="majorHAnsi" w:hAnsiTheme="majorHAnsi"/>
+                <w:noProof/>
+              </w:rPr>
+              <w:t>, @soLuongPhong</w:t>
+            </w:r>
+            <w:r>
+              <w:rPr>
+                <w:rFonts w:asciiTheme="majorHAnsi" w:hAnsiTheme="majorHAnsi"/>
+                <w:noProof/>
+              </w:rPr>
+              <w:t xml:space="preserve"> = ‘6’</w:t>
+            </w:r>
+            <w:r>
+              <w:rPr>
+                <w:rFonts w:asciiTheme="majorHAnsi" w:hAnsiTheme="majorHAnsi"/>
+                <w:noProof/>
+              </w:rPr>
+              <w:t>, @giaBan</w:t>
+            </w:r>
+            <w:r>
+              <w:rPr>
+                <w:rFonts w:asciiTheme="majorHAnsi" w:hAnsiTheme="majorHAnsi"/>
+                <w:noProof/>
+              </w:rPr>
+              <w:t xml:space="preserve"> = ‘2000000000’</w:t>
+            </w:r>
+            <w:r>
+              <w:rPr>
+                <w:rFonts w:asciiTheme="majorHAnsi" w:hAnsiTheme="majorHAnsi"/>
+                <w:noProof/>
+              </w:rPr>
+              <w:t>, @dieuKien</w:t>
+            </w:r>
+            <w:r>
+              <w:rPr>
+                <w:rFonts w:asciiTheme="majorHAnsi" w:hAnsiTheme="majorHAnsi"/>
+                <w:noProof/>
+              </w:rPr>
+              <w:t>=’Dat coc truoc 20%’</w:t>
+            </w:r>
+            <w:r>
+              <w:rPr>
+                <w:rFonts w:asciiTheme="majorHAnsi" w:hAnsiTheme="majorHAnsi"/>
+                <w:noProof/>
+              </w:rPr>
+              <w:t>, @ngayHetHan</w:t>
+            </w:r>
+            <w:r>
+              <w:rPr>
+                <w:rFonts w:asciiTheme="majorHAnsi" w:hAnsiTheme="majorHAnsi"/>
+                <w:noProof/>
+              </w:rPr>
+              <w:t xml:space="preserve"> = ‘</w:t>
+            </w:r>
+            <w:r>
+              <w:rPr>
+                <w:rFonts w:asciiTheme="majorHAnsi" w:hAnsiTheme="majorHAnsi"/>
+                <w:noProof/>
+              </w:rPr>
+              <w:t>2021-12-21 00:00:00</w:t>
+            </w:r>
+            <w:r>
+              <w:rPr>
+                <w:rFonts w:asciiTheme="majorHAnsi" w:hAnsiTheme="majorHAnsi"/>
+                <w:noProof/>
+              </w:rPr>
+              <w:t>’</w:t>
+            </w:r>
+          </w:p>
+          <w:p>
+            <w:pPr>
+              <w:rPr>
+                <w:rFonts w:asciiTheme="majorHAnsi" w:hAnsiTheme="majorHAnsi"/>
+                <w:noProof/>
+              </w:rPr>
+            </w:pPr>
+            <w:r>
+              <w:rPr>
+                <w:rFonts w:asciiTheme="majorHAnsi" w:hAnsiTheme="majorHAnsi"/>
+                <w:noProof/>
+                <w:lang w:val="vi-VN"/>
+              </w:rPr>
+              <w:t xml:space="preserve">Ở VD này </w:t>
+            </w:r>
+            <w:r>
+              <w:rPr>
+                <w:rFonts w:asciiTheme="majorHAnsi" w:hAnsiTheme="majorHAnsi"/>
+                <w:noProof/>
+              </w:rPr>
+              <w:t>danh sách nhà bán được thêm 1 dòng trong khi đang được xem bởi người dùng khiến cho dữ liệu đọc lên bị sai (thiếu)</w:t>
             </w:r>
           </w:p>
         </w:tc>
@@ -201,7 +335,7 @@
                 <w:sz w:val="19"/>
                 <w:szCs w:val="19"/>
               </w:rPr>
-              <w:t>xem_NhaBan2</w:t>
+              <w:t>xem_NhaBan</w:t>
             </w:r>
           </w:p>
         </w:tc>
@@ -1060,16 +1194,6 @@
                 <w:lang w:val="vi-VN"/>
               </w:rPr>
             </w:pPr>
-            <w:r>
-              <w:rPr>
-                <w:rFonts w:asciiTheme="majorHAnsi" w:hAnsiTheme="majorHAnsi"/>
-                <w:b/>
-                <w:noProof/>
-                <w:color w:val="FF0000"/>
-                <w:lang w:val="vi-VN"/>
-              </w:rPr>
-              <w:t>R(NhaBan)</w:t>
-            </w:r>
           </w:p>
         </w:tc>
         <w:tc>
@@ -1405,6 +1529,7 @@
                 <w:szCs w:val="19"/>
                 <w:lang w:val="vi-VN"/>
               </w:rPr>
+              <w:lastRenderedPageBreak/>
               <w:t>INSERT</w:t>
             </w:r>
             <w:r>
@@ -1635,7 +1760,6 @@
                 <w:szCs w:val="19"/>
                 <w:lang w:val="vi-VN"/>
               </w:rPr>
-              <w:lastRenderedPageBreak/>
               <w:t>(</w:t>
             </w:r>
             <w:r>
@@ -2663,16 +2787,6 @@
                 <w:lang w:val="vi-VN"/>
               </w:rPr>
             </w:pPr>
-            <w:r>
-              <w:rPr>
-                <w:rFonts w:asciiTheme="majorHAnsi" w:hAnsiTheme="majorHAnsi"/>
-                <w:b/>
-                <w:noProof/>
-                <w:color w:val="FF0000"/>
-                <w:lang w:val="vi-VN"/>
-              </w:rPr>
-              <w:t>R(NhaBan)</w:t>
-            </w:r>
           </w:p>
         </w:tc>
         <w:tc>
@@ -3008,14 +3122,6 @@
           </wp:inline>
         </w:drawing>
       </w:r>
-    </w:p>
-    <w:p>
-      <w:pPr>
-        <w:rPr>
-          <w:noProof/>
-          <w:lang w:val="vi-VN"/>
-        </w:rPr>
-      </w:pPr>
     </w:p>
     <w:sectPr>
       <w:pgSz w:w="15840" w:h="12240" w:orient="landscape"/>

</xml_diff>